<commit_message>
adding assignment 01 and mixed effect  models
</commit_message>
<xml_diff>
--- a/assignment01.docx
+++ b/assignment01.docx
@@ -110,16 +110,15 @@
         <w:lastRenderedPageBreak/>
         <w:t>https://www.zoology.ubc.ca/~otto/Reprints/Mable1998.pdf</w:t>
       </w:r>
-      <w:bookmarkStart w:id="0" w:name="_GoBack"/>
       <w:r>
         <w:rPr>
           <w:noProof/>
         </w:rPr>
         <w:drawing>
-          <wp:inline distT="0" distB="0" distL="0" distR="0" wp14:anchorId="27D8EA88" wp14:editId="676FBA0D">
+          <wp:inline distT="0" distB="0" distL="0" distR="0" wp14:anchorId="6F5FDBD4" wp14:editId="4B7C381F">
             <wp:extent cx="5943600" cy="3343275"/>
             <wp:effectExtent l="0" t="0" r="0" b="9525"/>
-            <wp:docPr id="3" name="Picture 3"/>
+            <wp:docPr id="6" name="Picture 6"/>
             <wp:cNvGraphicFramePr>
               <a:graphicFrameLocks xmlns:a="http://schemas.openxmlformats.org/drawingml/2006/main" noChangeAspect="1"/>
             </wp:cNvGraphicFramePr>
@@ -151,7 +150,48 @@
           </wp:inline>
         </w:drawing>
       </w:r>
+      <w:bookmarkStart w:id="0" w:name="_GoBack"/>
       <w:bookmarkEnd w:id="0"/>
+      <w:r>
+        <w:rPr>
+          <w:noProof/>
+        </w:rPr>
+        <w:drawing>
+          <wp:inline distT="0" distB="0" distL="0" distR="0" wp14:anchorId="27D8EA88" wp14:editId="676FBA0D">
+            <wp:extent cx="5943600" cy="3343275"/>
+            <wp:effectExtent l="0" t="0" r="0" b="9525"/>
+            <wp:docPr id="3" name="Picture 3"/>
+            <wp:cNvGraphicFramePr>
+              <a:graphicFrameLocks xmlns:a="http://schemas.openxmlformats.org/drawingml/2006/main" noChangeAspect="1"/>
+            </wp:cNvGraphicFramePr>
+            <a:graphic xmlns:a="http://schemas.openxmlformats.org/drawingml/2006/main">
+              <a:graphicData uri="http://schemas.openxmlformats.org/drawingml/2006/picture">
+                <pic:pic xmlns:pic="http://schemas.openxmlformats.org/drawingml/2006/picture">
+                  <pic:nvPicPr>
+                    <pic:cNvPr id="1" name=""/>
+                    <pic:cNvPicPr/>
+                  </pic:nvPicPr>
+                  <pic:blipFill>
+                    <a:blip r:embed="rId7"/>
+                    <a:stretch>
+                      <a:fillRect/>
+                    </a:stretch>
+                  </pic:blipFill>
+                  <pic:spPr>
+                    <a:xfrm>
+                      <a:off x="0" y="0"/>
+                      <a:ext cx="5943600" cy="3343275"/>
+                    </a:xfrm>
+                    <a:prstGeom prst="rect">
+                      <a:avLst/>
+                    </a:prstGeom>
+                  </pic:spPr>
+                </pic:pic>
+              </a:graphicData>
+            </a:graphic>
+          </wp:inline>
+        </w:drawing>
+      </w:r>
     </w:p>
     <w:sectPr>
       <w:pgSz w:w="12240" w:h="15840"/>

</xml_diff>